<commit_message>
index, tabel, gambar, persamaan, nav stokes
</commit_message>
<xml_diff>
--- a/05 311510002_abstract_id.docx
+++ b/05 311510002_abstract_id.docx
@@ -2514,38 +2514,52 @@
           <w:i/>
           <w:spacing w:val="-8"/>
         </w:rPr>
+        <w:t xml:space="preserve">, </w:t>
+      </w:r>
+      <w:r>
+        <w:rPr>
+          <w:i/>
+          <w:spacing w:val="-8"/>
+        </w:rPr>
+        <w:t>CNN</w:t>
+      </w:r>
+      <w:r>
+        <w:rPr>
+          <w:i/>
+          <w:spacing w:val="-8"/>
+        </w:rPr>
         <w:t>,</w:t>
       </w:r>
-      <w:bookmarkStart w:id="0" w:name="_GoBack"/>
-      <w:bookmarkEnd w:id="0"/>
       <w:r>
         <w:rPr>
           <w:i/>
           <w:spacing w:val="-8"/>
         </w:rPr>
-        <w:t xml:space="preserve"> </w:t>
+        <w:t xml:space="preserve"> P3Net,</w:t>
       </w:r>
       <w:r>
         <w:rPr>
           <w:i/>
           <w:spacing w:val="-8"/>
         </w:rPr>
-        <w:t>CNN</w:t>
+        <w:t xml:space="preserve"> </w:t>
       </w:r>
       <w:r>
         <w:rPr>
           <w:i/>
           <w:spacing w:val="-8"/>
         </w:rPr>
-        <w:t>,</w:t>
-      </w:r>
+        <w:t xml:space="preserve">Color Constancy, Color Space, </w:t>
+      </w:r>
+      <w:proofErr w:type="spellStart"/>
       <w:r>
         <w:rPr>
           <w:i/>
           <w:spacing w:val="-8"/>
         </w:rPr>
-        <w:t xml:space="preserve"> P3Net,</w:t>
-      </w:r>
+        <w:t>Inpaint</w:t>
+      </w:r>
+      <w:proofErr w:type="spellEnd"/>
       <w:r>
         <w:rPr>
           <w:i/>
@@ -2553,59 +2567,30 @@
         </w:rPr>
         <w:t xml:space="preserve"> </w:t>
       </w:r>
+      <w:proofErr w:type="spellStart"/>
       <w:r>
         <w:rPr>
           <w:i/>
           <w:spacing w:val="-8"/>
         </w:rPr>
-        <w:t xml:space="preserve">Color Constancy, Color Space, </w:t>
-      </w:r>
-      <w:proofErr w:type="spellStart"/>
+        <w:t>Navier</w:t>
+      </w:r>
+      <w:proofErr w:type="spellEnd"/>
       <w:r>
         <w:rPr>
           <w:i/>
           <w:spacing w:val="-8"/>
         </w:rPr>
-        <w:t>Inpaint</w:t>
-      </w:r>
-      <w:proofErr w:type="spellEnd"/>
+        <w:t xml:space="preserve"> Stokes</w:t>
+      </w:r>
       <w:r>
         <w:rPr>
           <w:i/>
           <w:spacing w:val="-8"/>
         </w:rPr>
-        <w:t xml:space="preserve"> </w:t>
-      </w:r>
-      <w:proofErr w:type="spellStart"/>
-      <w:r>
-        <w:rPr>
-          <w:i/>
-          <w:spacing w:val="-8"/>
-        </w:rPr>
-        <w:t>Navier</w:t>
-      </w:r>
-      <w:proofErr w:type="spellEnd"/>
-      <w:r>
-        <w:rPr>
-          <w:i/>
-          <w:spacing w:val="-8"/>
-        </w:rPr>
-        <w:t xml:space="preserve"> Stokes</w:t>
-      </w:r>
-      <w:r>
-        <w:rPr>
-          <w:i/>
-          <w:spacing w:val="-8"/>
-        </w:rPr>
         <w:t>.</w:t>
       </w:r>
     </w:p>
-    <w:p/>
-    <w:p/>
-    <w:p/>
-    <w:p/>
-    <w:p/>
-    <w:p/>
     <w:p/>
     <w:p/>
     <w:p/>
@@ -2618,16 +2603,8 @@
           <w:szCs w:val="24"/>
         </w:rPr>
       </w:pPr>
-    </w:p>
-    <w:p>
-      <w:pPr>
-        <w:spacing w:line="240" w:lineRule="auto"/>
-        <w:jc w:val="center"/>
-        <w:rPr>
-          <w:b/>
-          <w:szCs w:val="24"/>
-        </w:rPr>
-      </w:pPr>
+      <w:bookmarkStart w:id="0" w:name="_GoBack"/>
+      <w:bookmarkEnd w:id="0"/>
     </w:p>
     <w:sectPr>
       <w:pgSz w:w="11906" w:h="16838" w:code="9"/>

</xml_diff>